<commit_message>
v5.0 correcion error contraseña
</commit_message>
<xml_diff>
--- a/Informe.docx
+++ b/Informe.docx
@@ -21,6 +21,9 @@
         </w:rPr>
       </w:pPr>
       <w:r>
+        <w:rPr>
+          <w:noProof/>
+        </w:rPr>
         <w:drawing>
           <wp:inline distT="0" distB="0" distL="0" distR="0" wp14:anchorId="4DA034D3" wp14:editId="121D47E4">
             <wp:extent cx="5943600" cy="3404235"/>
@@ -75,6 +78,9 @@
         <w:pStyle w:val="Prrafodelista"/>
       </w:pPr>
       <w:r>
+        <w:rPr>
+          <w:noProof/>
+        </w:rPr>
         <w:drawing>
           <wp:inline distT="0" distB="0" distL="0" distR="0" wp14:anchorId="1BED293B" wp14:editId="144ECBD1">
             <wp:extent cx="5943600" cy="1761490"/>
@@ -129,6 +135,9 @@
         <w:pStyle w:val="Prrafodelista"/>
       </w:pPr>
       <w:r>
+        <w:rPr>
+          <w:noProof/>
+        </w:rPr>
         <w:lastRenderedPageBreak/>
         <w:drawing>
           <wp:inline distT="0" distB="0" distL="0" distR="0" wp14:anchorId="26333204" wp14:editId="7CD91017">
@@ -181,27 +190,14 @@
         </w:numPr>
       </w:pPr>
       <w:r>
-        <w:t xml:space="preserve">Cree y ejecute un </w:t>
-      </w:r>
-      <w:proofErr w:type="spellStart"/>
-      <w:r>
-        <w:t>jar</w:t>
-      </w:r>
-      <w:proofErr w:type="spellEnd"/>
-      <w:r>
-        <w:t xml:space="preserve"> que ejecuta el comando usado en la imagen anterior, pide por parámetro el nombre del server y la </w:t>
-      </w:r>
-      <w:proofErr w:type="spellStart"/>
-      <w:r>
-        <w:t>ip</w:t>
-      </w:r>
-      <w:proofErr w:type="spellEnd"/>
-      <w:r>
-        <w:t>, pero luego no se en donde debo colocar la contraseña para que se ejecute el comando</w:t>
+        <w:t>Cree y ejecute un jar que ejecuta el comando usado en la imagen anterior, pide por parámetro el nombre del server y la ip, pero luego no se en donde debo colocar la contraseña para que se ejecute el comando</w:t>
       </w:r>
     </w:p>
     <w:p>
       <w:r>
+        <w:rPr>
+          <w:noProof/>
+        </w:rPr>
         <w:drawing>
           <wp:inline distT="0" distB="0" distL="0" distR="0" wp14:anchorId="351898A9" wp14:editId="7594DD08">
             <wp:extent cx="5943600" cy="3533775"/>
@@ -227,6 +223,61 @@
                     <a:xfrm>
                       <a:off x="0" y="0"/>
                       <a:ext cx="5943600" cy="3533775"/>
+                    </a:xfrm>
+                    <a:prstGeom prst="rect">
+                      <a:avLst/>
+                    </a:prstGeom>
+                  </pic:spPr>
+                </pic:pic>
+              </a:graphicData>
+            </a:graphic>
+          </wp:inline>
+        </w:drawing>
+      </w:r>
+    </w:p>
+    <w:p>
+      <w:pPr>
+        <w:pStyle w:val="Prrafodelista"/>
+        <w:numPr>
+          <w:ilvl w:val="0"/>
+          <w:numId w:val="1"/>
+        </w:numPr>
+      </w:pPr>
+      <w:r>
+        <w:t>Instalando sshpass en el cliente se puede usar un comando para que la contraseña se coloque como primera medida, ahora el problema es que el servidor no responde nada</w:t>
+      </w:r>
+    </w:p>
+    <w:p>
+      <w:pPr>
+        <w:pStyle w:val="Prrafodelista"/>
+      </w:pPr>
+      <w:r>
+        <w:lastRenderedPageBreak/>
+        <w:drawing>
+          <wp:inline distT="0" distB="0" distL="0" distR="0" wp14:anchorId="5E44F2E9" wp14:editId="0B756551">
+            <wp:extent cx="5943600" cy="3386455"/>
+            <wp:effectExtent l="0" t="0" r="0" b="4445"/>
+            <wp:docPr id="5" name="Imagen 5"/>
+            <wp:cNvGraphicFramePr>
+              <a:graphicFrameLocks xmlns:a="http://schemas.openxmlformats.org/drawingml/2006/main" noChangeAspect="1"/>
+            </wp:cNvGraphicFramePr>
+            <a:graphic xmlns:a="http://schemas.openxmlformats.org/drawingml/2006/main">
+              <a:graphicData uri="http://schemas.openxmlformats.org/drawingml/2006/picture">
+                <pic:pic xmlns:pic="http://schemas.openxmlformats.org/drawingml/2006/picture">
+                  <pic:nvPicPr>
+                    <pic:cNvPr id="1" name=""/>
+                    <pic:cNvPicPr/>
+                  </pic:nvPicPr>
+                  <pic:blipFill>
+                    <a:blip r:embed="rId9"/>
+                    <a:stretch>
+                      <a:fillRect/>
+                    </a:stretch>
+                  </pic:blipFill>
+                  <pic:spPr>
+                    <a:xfrm>
+                      <a:off x="0" y="0"/>
+                      <a:ext cx="5943600" cy="3386455"/>
                     </a:xfrm>
                     <a:prstGeom prst="rect">
                       <a:avLst/>

</xml_diff>